<commit_message>
change color of table
</commit_message>
<xml_diff>
--- a/Algorithum.docx
+++ b/Algorithum.docx
@@ -98,7 +98,7 @@
         <w:tblStyle w:val="TableGrid"/>
         <w:tblpPr w:leftFromText="180" w:rightFromText="180" w:vertAnchor="text" w:horzAnchor="page" w:tblpX="5293" w:tblpY="87"/>
         <w:tblW w:w="0" w:type="auto"/>
-        <w:shd w:val="clear" w:color="auto" w:fill="8EAADB" w:themeFill="accent1" w:themeFillTint="99"/>
+        <w:shd w:val="clear" w:color="auto" w:fill="538135" w:themeFill="accent6" w:themeFillShade="BF"/>
         <w:tblLook w:val="04A0" w:firstRow="1" w:lastRow="0" w:firstColumn="1" w:lastColumn="0" w:noHBand="0" w:noVBand="1"/>
       </w:tblPr>
       <w:tblGrid>
@@ -116,7 +116,7 @@
         <w:tc>
           <w:tcPr>
             <w:tcW w:w="1579" w:type="dxa"/>
-            <w:shd w:val="clear" w:color="auto" w:fill="8EAADB" w:themeFill="accent1" w:themeFillTint="99"/>
+            <w:shd w:val="clear" w:color="auto" w:fill="538135" w:themeFill="accent6" w:themeFillShade="BF"/>
           </w:tcPr>
           <w:p>
             <w:r>
@@ -127,7 +127,7 @@
         <w:tc>
           <w:tcPr>
             <w:tcW w:w="1818" w:type="dxa"/>
-            <w:shd w:val="clear" w:color="auto" w:fill="8EAADB" w:themeFill="accent1" w:themeFillTint="99"/>
+            <w:shd w:val="clear" w:color="auto" w:fill="538135" w:themeFill="accent6" w:themeFillShade="BF"/>
           </w:tcPr>
           <w:p>
             <w:r>
@@ -138,7 +138,7 @@
         <w:tc>
           <w:tcPr>
             <w:tcW w:w="2220" w:type="dxa"/>
-            <w:shd w:val="clear" w:color="auto" w:fill="8EAADB" w:themeFill="accent1" w:themeFillTint="99"/>
+            <w:shd w:val="clear" w:color="auto" w:fill="538135" w:themeFill="accent6" w:themeFillShade="BF"/>
           </w:tcPr>
           <w:p>
             <w:r>
@@ -149,7 +149,7 @@
         <w:tc>
           <w:tcPr>
             <w:tcW w:w="1580" w:type="dxa"/>
-            <w:shd w:val="clear" w:color="auto" w:fill="8EAADB" w:themeFill="accent1" w:themeFillTint="99"/>
+            <w:shd w:val="clear" w:color="auto" w:fill="538135" w:themeFill="accent6" w:themeFillShade="BF"/>
           </w:tcPr>
           <w:p>
             <w:r>
@@ -160,7 +160,7 @@
         <w:tc>
           <w:tcPr>
             <w:tcW w:w="1580" w:type="dxa"/>
-            <w:shd w:val="clear" w:color="auto" w:fill="8EAADB" w:themeFill="accent1" w:themeFillTint="99"/>
+            <w:shd w:val="clear" w:color="auto" w:fill="538135" w:themeFill="accent6" w:themeFillShade="BF"/>
           </w:tcPr>
           <w:p>
             <w:r>
@@ -171,7 +171,7 @@
         <w:tc>
           <w:tcPr>
             <w:tcW w:w="1580" w:type="dxa"/>
-            <w:shd w:val="clear" w:color="auto" w:fill="8EAADB" w:themeFill="accent1" w:themeFillTint="99"/>
+            <w:shd w:val="clear" w:color="auto" w:fill="538135" w:themeFill="accent6" w:themeFillShade="BF"/>
           </w:tcPr>
           <w:p>
             <w:r>
@@ -187,7 +187,7 @@
         <w:tc>
           <w:tcPr>
             <w:tcW w:w="1579" w:type="dxa"/>
-            <w:shd w:val="clear" w:color="auto" w:fill="8EAADB" w:themeFill="accent1" w:themeFillTint="99"/>
+            <w:shd w:val="clear" w:color="auto" w:fill="538135" w:themeFill="accent6" w:themeFillShade="BF"/>
           </w:tcPr>
           <w:p>
             <w:r>
@@ -198,7 +198,7 @@
         <w:tc>
           <w:tcPr>
             <w:tcW w:w="1818" w:type="dxa"/>
-            <w:shd w:val="clear" w:color="auto" w:fill="8EAADB" w:themeFill="accent1" w:themeFillTint="99"/>
+            <w:shd w:val="clear" w:color="auto" w:fill="538135" w:themeFill="accent6" w:themeFillShade="BF"/>
           </w:tcPr>
           <w:p>
             <w:r>
@@ -209,7 +209,7 @@
         <w:tc>
           <w:tcPr>
             <w:tcW w:w="2220" w:type="dxa"/>
-            <w:shd w:val="clear" w:color="auto" w:fill="8EAADB" w:themeFill="accent1" w:themeFillTint="99"/>
+            <w:shd w:val="clear" w:color="auto" w:fill="538135" w:themeFill="accent6" w:themeFillShade="BF"/>
           </w:tcPr>
           <w:p>
             <w:r>
@@ -220,7 +220,7 @@
         <w:tc>
           <w:tcPr>
             <w:tcW w:w="1580" w:type="dxa"/>
-            <w:shd w:val="clear" w:color="auto" w:fill="8EAADB" w:themeFill="accent1" w:themeFillTint="99"/>
+            <w:shd w:val="clear" w:color="auto" w:fill="538135" w:themeFill="accent6" w:themeFillShade="BF"/>
           </w:tcPr>
           <w:p>
             <w:r>
@@ -231,7 +231,7 @@
         <w:tc>
           <w:tcPr>
             <w:tcW w:w="1580" w:type="dxa"/>
-            <w:shd w:val="clear" w:color="auto" w:fill="8EAADB" w:themeFill="accent1" w:themeFillTint="99"/>
+            <w:shd w:val="clear" w:color="auto" w:fill="538135" w:themeFill="accent6" w:themeFillShade="BF"/>
           </w:tcPr>
           <w:p>
             <w:r>
@@ -242,7 +242,7 @@
         <w:tc>
           <w:tcPr>
             <w:tcW w:w="1580" w:type="dxa"/>
-            <w:shd w:val="clear" w:color="auto" w:fill="8EAADB" w:themeFill="accent1" w:themeFillTint="99"/>
+            <w:shd w:val="clear" w:color="auto" w:fill="538135" w:themeFill="accent6" w:themeFillShade="BF"/>
           </w:tcPr>
           <w:p>
             <w:r>
@@ -259,7 +259,7 @@
         <w:tc>
           <w:tcPr>
             <w:tcW w:w="1579" w:type="dxa"/>
-            <w:shd w:val="clear" w:color="auto" w:fill="8EAADB" w:themeFill="accent1" w:themeFillTint="99"/>
+            <w:shd w:val="clear" w:color="auto" w:fill="538135" w:themeFill="accent6" w:themeFillShade="BF"/>
           </w:tcPr>
           <w:p>
             <w:r>
@@ -270,7 +270,7 @@
         <w:tc>
           <w:tcPr>
             <w:tcW w:w="1818" w:type="dxa"/>
-            <w:shd w:val="clear" w:color="auto" w:fill="8EAADB" w:themeFill="accent1" w:themeFillTint="99"/>
+            <w:shd w:val="clear" w:color="auto" w:fill="538135" w:themeFill="accent6" w:themeFillShade="BF"/>
           </w:tcPr>
           <w:p>
             <w:r>
@@ -286,7 +286,7 @@
         <w:tc>
           <w:tcPr>
             <w:tcW w:w="2220" w:type="dxa"/>
-            <w:shd w:val="clear" w:color="auto" w:fill="8EAADB" w:themeFill="accent1" w:themeFillTint="99"/>
+            <w:shd w:val="clear" w:color="auto" w:fill="538135" w:themeFill="accent6" w:themeFillShade="BF"/>
           </w:tcPr>
           <w:p>
             <w:hyperlink r:id="rId4" w:history="1">
@@ -302,7 +302,7 @@
         <w:tc>
           <w:tcPr>
             <w:tcW w:w="1580" w:type="dxa"/>
-            <w:shd w:val="clear" w:color="auto" w:fill="8EAADB" w:themeFill="accent1" w:themeFillTint="99"/>
+            <w:shd w:val="clear" w:color="auto" w:fill="538135" w:themeFill="accent6" w:themeFillShade="BF"/>
           </w:tcPr>
           <w:p>
             <w:r>
@@ -313,7 +313,7 @@
         <w:tc>
           <w:tcPr>
             <w:tcW w:w="1580" w:type="dxa"/>
-            <w:shd w:val="clear" w:color="auto" w:fill="8EAADB" w:themeFill="accent1" w:themeFillTint="99"/>
+            <w:shd w:val="clear" w:color="auto" w:fill="538135" w:themeFill="accent6" w:themeFillShade="BF"/>
           </w:tcPr>
           <w:p>
             <w:r>
@@ -324,7 +324,7 @@
         <w:tc>
           <w:tcPr>
             <w:tcW w:w="1580" w:type="dxa"/>
-            <w:shd w:val="clear" w:color="auto" w:fill="8EAADB" w:themeFill="accent1" w:themeFillTint="99"/>
+            <w:shd w:val="clear" w:color="auto" w:fill="538135" w:themeFill="accent6" w:themeFillShade="BF"/>
           </w:tcPr>
           <w:p>
             <w:r>
@@ -340,7 +340,7 @@
         <w:tc>
           <w:tcPr>
             <w:tcW w:w="1579" w:type="dxa"/>
-            <w:shd w:val="clear" w:color="auto" w:fill="8EAADB" w:themeFill="accent1" w:themeFillTint="99"/>
+            <w:shd w:val="clear" w:color="auto" w:fill="538135" w:themeFill="accent6" w:themeFillShade="BF"/>
           </w:tcPr>
           <w:p>
             <w:r>
@@ -351,7 +351,7 @@
         <w:tc>
           <w:tcPr>
             <w:tcW w:w="1818" w:type="dxa"/>
-            <w:shd w:val="clear" w:color="auto" w:fill="8EAADB" w:themeFill="accent1" w:themeFillTint="99"/>
+            <w:shd w:val="clear" w:color="auto" w:fill="538135" w:themeFill="accent6" w:themeFillShade="BF"/>
           </w:tcPr>
           <w:p>
             <w:r>
@@ -367,7 +367,7 @@
         <w:tc>
           <w:tcPr>
             <w:tcW w:w="2220" w:type="dxa"/>
-            <w:shd w:val="clear" w:color="auto" w:fill="8EAADB" w:themeFill="accent1" w:themeFillTint="99"/>
+            <w:shd w:val="clear" w:color="auto" w:fill="538135" w:themeFill="accent6" w:themeFillShade="BF"/>
           </w:tcPr>
           <w:p>
             <w:r>
@@ -378,7 +378,7 @@
         <w:tc>
           <w:tcPr>
             <w:tcW w:w="1580" w:type="dxa"/>
-            <w:shd w:val="clear" w:color="auto" w:fill="8EAADB" w:themeFill="accent1" w:themeFillTint="99"/>
+            <w:shd w:val="clear" w:color="auto" w:fill="538135" w:themeFill="accent6" w:themeFillShade="BF"/>
           </w:tcPr>
           <w:p>
             <w:r>
@@ -389,7 +389,7 @@
         <w:tc>
           <w:tcPr>
             <w:tcW w:w="1580" w:type="dxa"/>
-            <w:shd w:val="clear" w:color="auto" w:fill="8EAADB" w:themeFill="accent1" w:themeFillTint="99"/>
+            <w:shd w:val="clear" w:color="auto" w:fill="538135" w:themeFill="accent6" w:themeFillShade="BF"/>
           </w:tcPr>
           <w:p>
             <w:r>
@@ -400,7 +400,7 @@
         <w:tc>
           <w:tcPr>
             <w:tcW w:w="1580" w:type="dxa"/>
-            <w:shd w:val="clear" w:color="auto" w:fill="8EAADB" w:themeFill="accent1" w:themeFillTint="99"/>
+            <w:shd w:val="clear" w:color="auto" w:fill="538135" w:themeFill="accent6" w:themeFillShade="BF"/>
           </w:tcPr>
           <w:p>
             <w:r>
@@ -416,7 +416,7 @@
         <w:tc>
           <w:tcPr>
             <w:tcW w:w="1579" w:type="dxa"/>
-            <w:shd w:val="clear" w:color="auto" w:fill="8EAADB" w:themeFill="accent1" w:themeFillTint="99"/>
+            <w:shd w:val="clear" w:color="auto" w:fill="538135" w:themeFill="accent6" w:themeFillShade="BF"/>
           </w:tcPr>
           <w:p>
             <w:r>
@@ -427,35 +427,35 @@
         <w:tc>
           <w:tcPr>
             <w:tcW w:w="1818" w:type="dxa"/>
-            <w:shd w:val="clear" w:color="auto" w:fill="8EAADB" w:themeFill="accent1" w:themeFillTint="99"/>
+            <w:shd w:val="clear" w:color="auto" w:fill="538135" w:themeFill="accent6" w:themeFillShade="BF"/>
           </w:tcPr>
           <w:p/>
         </w:tc>
         <w:tc>
           <w:tcPr>
             <w:tcW w:w="2220" w:type="dxa"/>
-            <w:shd w:val="clear" w:color="auto" w:fill="8EAADB" w:themeFill="accent1" w:themeFillTint="99"/>
+            <w:shd w:val="clear" w:color="auto" w:fill="538135" w:themeFill="accent6" w:themeFillShade="BF"/>
           </w:tcPr>
           <w:p/>
         </w:tc>
         <w:tc>
           <w:tcPr>
             <w:tcW w:w="1580" w:type="dxa"/>
-            <w:shd w:val="clear" w:color="auto" w:fill="8EAADB" w:themeFill="accent1" w:themeFillTint="99"/>
+            <w:shd w:val="clear" w:color="auto" w:fill="538135" w:themeFill="accent6" w:themeFillShade="BF"/>
           </w:tcPr>
           <w:p/>
         </w:tc>
         <w:tc>
           <w:tcPr>
             <w:tcW w:w="1580" w:type="dxa"/>
-            <w:shd w:val="clear" w:color="auto" w:fill="8EAADB" w:themeFill="accent1" w:themeFillTint="99"/>
+            <w:shd w:val="clear" w:color="auto" w:fill="538135" w:themeFill="accent6" w:themeFillShade="BF"/>
           </w:tcPr>
           <w:p/>
         </w:tc>
         <w:tc>
           <w:tcPr>
             <w:tcW w:w="1580" w:type="dxa"/>
-            <w:shd w:val="clear" w:color="auto" w:fill="8EAADB" w:themeFill="accent1" w:themeFillTint="99"/>
+            <w:shd w:val="clear" w:color="auto" w:fill="538135" w:themeFill="accent6" w:themeFillShade="BF"/>
           </w:tcPr>
           <w:p/>
         </w:tc>
@@ -957,13 +957,13 @@
         <mc:AlternateContent>
           <mc:Choice Requires="wps">
             <w:drawing>
-              <wp:anchor distT="0" distB="0" distL="114300" distR="114300" simplePos="0" relativeHeight="251661312" behindDoc="0" locked="0" layoutInCell="1" allowOverlap="1" wp14:anchorId="5E20DE91" wp14:editId="56CF47B3">
+              <wp:anchor distT="0" distB="0" distL="114300" distR="114300" simplePos="0" relativeHeight="251661312" behindDoc="0" locked="0" layoutInCell="1" allowOverlap="1" wp14:anchorId="5E20DE91" wp14:editId="6784BB07">
                 <wp:simplePos x="0" y="0"/>
                 <wp:positionH relativeFrom="column">
-                  <wp:posOffset>1856105</wp:posOffset>
+                  <wp:posOffset>1848485</wp:posOffset>
                 </wp:positionH>
                 <wp:positionV relativeFrom="paragraph">
-                  <wp:posOffset>106680</wp:posOffset>
+                  <wp:posOffset>76200</wp:posOffset>
                 </wp:positionV>
                 <wp:extent cx="1379220" cy="781050"/>
                 <wp:effectExtent l="0" t="19050" r="30480" b="38100"/>
@@ -1016,7 +1016,7 @@
           </mc:Choice>
           <mc:Fallback>
             <w:pict>
-              <v:shapetype w14:anchorId="5268DE13" id="_x0000_t13" coordsize="21600,21600" o:spt="13" adj="16200,5400" path="m@0,l@0@1,0@1,0@2@0@2@0,21600,21600,10800xe">
+              <v:shapetype w14:anchorId="79E66ADF" id="_x0000_t13" coordsize="21600,21600" o:spt="13" adj="16200,5400" path="m@0,l@0@1,0@1,0@2@0@2@0,21600,21600,10800xe">
                 <v:stroke joinstyle="miter"/>
                 <v:formulas>
                   <v:f eqn="val #0"/>
@@ -1032,7 +1032,7 @@
                   <v:h position="#0,#1" xrange="0,21600" yrange="0,10800"/>
                 </v:handles>
               </v:shapetype>
-              <v:shape id="Arrow: Right 3" o:spid="_x0000_s1026" type="#_x0000_t13" style="position:absolute;margin-left:146.15pt;margin-top:8.4pt;width:108.6pt;height:61.5pt;z-index:251661312;visibility:visible;mso-wrap-style:square;mso-height-percent:0;mso-wrap-distance-left:9pt;mso-wrap-distance-top:0;mso-wrap-distance-right:9pt;mso-wrap-distance-bottom:0;mso-position-horizontal:absolute;mso-position-horizontal-relative:text;mso-position-vertical:absolute;mso-position-vertical-relative:text;mso-height-percent:0;mso-height-relative:margin;v-text-anchor:middle" o:gfxdata="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" adj="15484" fillcolor="#4472c4 [3204]" strokecolor="#1f3763 [1604]" strokeweight="1pt"/>
+              <v:shape id="Arrow: Right 3" o:spid="_x0000_s1026" type="#_x0000_t13" style="position:absolute;margin-left:145.55pt;margin-top:6pt;width:108.6pt;height:61.5pt;z-index:251661312;visibility:visible;mso-wrap-style:square;mso-height-percent:0;mso-wrap-distance-left:9pt;mso-wrap-distance-top:0;mso-wrap-distance-right:9pt;mso-wrap-distance-bottom:0;mso-position-horizontal:absolute;mso-position-horizontal-relative:text;mso-position-vertical:absolute;mso-position-vertical-relative:text;mso-height-percent:0;mso-height-relative:margin;v-text-anchor:middle" o:gfxdata="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" adj="15484" fillcolor="#4472c4 [3204]" strokecolor="#1f3763 [1604]" strokeweight="1pt"/>
             </w:pict>
           </mc:Fallback>
         </mc:AlternateContent>
@@ -1236,6 +1236,8 @@
       <w:pPr>
         <w:spacing w:after="0"/>
       </w:pPr>
+      <w:bookmarkStart w:id="0" w:name="_GoBack"/>
+      <w:bookmarkEnd w:id="0"/>
     </w:p>
     <w:p>
       <w:pPr>
@@ -1521,7 +1523,7 @@
           </mc:Choice>
           <mc:Fallback>
             <w:pict>
-              <v:shape w14:anchorId="7D4EBBBB" id="Text Box 197" o:spid="_x0000_s1028" type="#_x0000_t202" style="position:absolute;margin-left:557.75pt;margin-top:6.85pt;width:156.6pt;height:88.2pt;z-index:251695104;visibility:visible;mso-wrap-style:square;mso-width-percent:0;mso-height-percent:0;mso-wrap-distance-left:9pt;mso-wrap-distance-top:0;mso-wrap-distance-right:9pt;mso-wrap-distance-bottom:0;mso-position-horizontal:absolute;mso-position-horizontal-relative:text;mso-position-vertical:absolute;mso-position-vertical-relative:text;mso-width-percent:0;mso-height-percent:0;mso-width-relative:margin;mso-height-relative:margin;v-text-anchor:top" o:gfxdata="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" filled="f" stroked="f">
+              <v:shape w14:anchorId="7D4EBBBB" id="Text Box 197" o:spid="_x0000_s1028" type="#_x0000_t202" style="position:absolute;margin-left:557.75pt;margin-top:6.85pt;width:156.6pt;height:88.2pt;z-index:251695104;visibility:visible;mso-wrap-style:square;mso-width-percent:0;mso-height-percent:0;mso-wrap-distance-left:9pt;mso-wrap-distance-top:0;mso-wrap-distance-right:9pt;mso-wrap-distance-bottom:0;mso-position-horizontal:absolute;mso-position-horizontal-relative:text;mso-position-vertical:absolute;mso-position-vertical-relative:text;mso-width-percent:0;mso-height-percent:0;mso-width-relative:margin;mso-height-relative:margin;v-text-anchor:top" o:gfxdata="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" filled="f" stroked="f">
                 <v:textbox>
                   <w:txbxContent>
                     <w:p>
@@ -1657,7 +1659,7 @@
           </mc:Choice>
           <mc:Fallback>
             <w:pict>
-              <v:shape w14:anchorId="16D5C603" id="Text Box 30" o:spid="_x0000_s1029" type="#_x0000_t202" style="position:absolute;margin-left:435.95pt;margin-top:.85pt;width:96pt;height:65.4pt;z-index:251685888;visibility:visible;mso-wrap-style:square;mso-width-percent:0;mso-height-percent:0;mso-wrap-distance-left:9pt;mso-wrap-distance-top:0;mso-wrap-distance-right:9pt;mso-wrap-distance-bottom:0;mso-position-horizontal:absolute;mso-position-horizontal-relative:text;mso-position-vertical:absolute;mso-position-vertical-relative:text;mso-width-percent:0;mso-height-percent:0;mso-width-relative:margin;mso-height-relative:margin;v-text-anchor:top" o:gfxdata="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" filled="f" stroked="f">
+              <v:shape w14:anchorId="16D5C603" id="Text Box 30" o:spid="_x0000_s1029" type="#_x0000_t202" style="position:absolute;margin-left:435.95pt;margin-top:.85pt;width:96pt;height:65.4pt;z-index:251685888;visibility:visible;mso-wrap-style:square;mso-width-percent:0;mso-height-percent:0;mso-wrap-distance-left:9pt;mso-wrap-distance-top:0;mso-wrap-distance-right:9pt;mso-wrap-distance-bottom:0;mso-position-horizontal:absolute;mso-position-horizontal-relative:text;mso-position-vertical:absolute;mso-position-vertical-relative:text;mso-width-percent:0;mso-height-percent:0;mso-width-relative:margin;mso-height-relative:margin;v-text-anchor:top" o:gfxdata="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" filled="f" stroked="f">
                 <v:textbox>
                   <w:txbxContent>
                     <w:p>
@@ -1789,7 +1791,7 @@
           </mc:Choice>
           <mc:Fallback>
             <w:pict>
-              <v:shape w14:anchorId="4AFC0933" id="Text Box 200" o:spid="_x0000_s1030" type="#_x0000_t202" style="position:absolute;margin-left:743.75pt;margin-top:9.15pt;width:76.2pt;height:232.2pt;z-index:251699200;visibility:visible;mso-wrap-style:square;mso-width-percent:0;mso-wrap-distance-left:9pt;mso-wrap-distance-top:0;mso-wrap-distance-right:9pt;mso-wrap-distance-bottom:0;mso-position-horizontal:absolute;mso-position-horizontal-relative:text;mso-position-vertical:absolute;mso-position-vertical-relative:text;mso-width-percent:0;mso-width-relative:margin;v-text-anchor:top" o:gfxdata="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" fillcolor="white [3201]" strokeweight=".5pt">
+              <v:shape w14:anchorId="4AFC0933" id="Text Box 200" o:spid="_x0000_s1030" type="#_x0000_t202" style="position:absolute;margin-left:743.75pt;margin-top:9.15pt;width:76.2pt;height:232.2pt;z-index:251699200;visibility:visible;mso-wrap-style:square;mso-width-percent:0;mso-wrap-distance-left:9pt;mso-wrap-distance-top:0;mso-wrap-distance-right:9pt;mso-wrap-distance-bottom:0;mso-position-horizontal:absolute;mso-position-horizontal-relative:text;mso-position-vertical:absolute;mso-position-vertical-relative:text;mso-width-percent:0;mso-width-relative:margin;v-text-anchor:top" o:gfxdata="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" fillcolor="white [3201]" strokeweight=".5pt">
                 <v:textbox>
                   <w:txbxContent>
                     <w:p>
@@ -2349,7 +2351,7 @@
           </mc:Choice>
           <mc:Fallback>
             <w:pict>
-              <v:shape w14:anchorId="575424DD" id="Text Box 194" o:spid="_x0000_s1031" type="#_x0000_t202" style="position:absolute;margin-left:428.15pt;margin-top:175.85pt;width:121.2pt;height:64.2pt;z-index:251692032;visibility:visible;mso-wrap-style:square;mso-width-percent:0;mso-height-percent:0;mso-wrap-distance-left:9pt;mso-wrap-distance-top:0;mso-wrap-distance-right:9pt;mso-wrap-distance-bottom:0;mso-position-horizontal:absolute;mso-position-horizontal-relative:text;mso-position-vertical:absolute;mso-position-vertical-relative:text;mso-width-percent:0;mso-height-percent:0;mso-width-relative:margin;mso-height-relative:margin;v-text-anchor:top" o:gfxdata="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" filled="f" stroked="f">
+              <v:shape w14:anchorId="575424DD" id="Text Box 194" o:spid="_x0000_s1031" type="#_x0000_t202" style="position:absolute;margin-left:428.15pt;margin-top:175.85pt;width:121.2pt;height:64.2pt;z-index:251692032;visibility:visible;mso-wrap-style:square;mso-width-percent:0;mso-height-percent:0;mso-wrap-distance-left:9pt;mso-wrap-distance-top:0;mso-wrap-distance-right:9pt;mso-wrap-distance-bottom:0;mso-position-horizontal:absolute;mso-position-horizontal-relative:text;mso-position-vertical:absolute;mso-position-vertical-relative:text;mso-width-percent:0;mso-height-percent:0;mso-width-relative:margin;mso-height-relative:margin;v-text-anchor:top" o:gfxdata="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" filled="f" stroked="f">
                 <v:textbox>
                   <w:txbxContent>
                     <w:p>
@@ -2609,10 +2611,7 @@
                         <w:txbxContent>
                           <w:p>
                             <w:r>
-                              <w:t>Bar Code</w:t>
-                            </w:r>
-                            <w:r>
-                              <w:t xml:space="preserve"> </w:t>
+                              <w:t xml:space="preserve">Bar Code </w:t>
                             </w:r>
                           </w:p>
                         </w:txbxContent>
@@ -2637,15 +2636,12 @@
           </mc:Choice>
           <mc:Fallback>
             <w:pict>
-              <v:shape w14:anchorId="11F8250D" id="Text Box 31" o:spid="_x0000_s1032" type="#_x0000_t202" style="position:absolute;margin-left:435.6pt;margin-top:.9pt;width:96pt;height:65.4pt;z-index:251687936;visibility:visible;mso-wrap-style:square;mso-width-percent:0;mso-height-percent:0;mso-wrap-distance-left:9pt;mso-wrap-distance-top:0;mso-wrap-distance-right:9pt;mso-wrap-distance-bottom:0;mso-position-horizontal:absolute;mso-position-horizontal-relative:text;mso-position-vertical:absolute;mso-position-vertical-relative:text;mso-width-percent:0;mso-height-percent:0;mso-width-relative:margin;mso-height-relative:margin;v-text-anchor:top" o:gfxdata="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" filled="f" stroked="f">
+              <v:shape w14:anchorId="11F8250D" id="Text Box 31" o:spid="_x0000_s1032" type="#_x0000_t202" style="position:absolute;margin-left:435.6pt;margin-top:.9pt;width:96pt;height:65.4pt;z-index:251687936;visibility:visible;mso-wrap-style:square;mso-width-percent:0;mso-height-percent:0;mso-wrap-distance-left:9pt;mso-wrap-distance-top:0;mso-wrap-distance-right:9pt;mso-wrap-distance-bottom:0;mso-position-horizontal:absolute;mso-position-horizontal-relative:text;mso-position-vertical:absolute;mso-position-vertical-relative:text;mso-width-percent:0;mso-height-percent:0;mso-width-relative:margin;mso-height-relative:margin;v-text-anchor:top" o:gfxdata="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" filled="f" stroked="f">
                 <v:textbox>
                   <w:txbxContent>
                     <w:p>
                       <w:r>
-                        <w:t>Bar Code</w:t>
-                      </w:r>
-                      <w:r>
-                        <w:t xml:space="preserve"> </w:t>
+                        <w:t xml:space="preserve">Bar Code </w:t>
                       </w:r>
                     </w:p>
                   </w:txbxContent>
@@ -2746,7 +2742,7 @@
           </mc:Choice>
           <mc:Fallback>
             <w:pict>
-              <v:shape w14:anchorId="00C99A3B" id="Text Box 29" o:spid="_x0000_s1033" type="#_x0000_t202" style="position:absolute;margin-left:428.15pt;margin-top:33.95pt;width:93pt;height:47.4pt;z-index:251684864;visibility:visible;mso-wrap-style:square;mso-width-percent:0;mso-height-percent:0;mso-wrap-distance-left:9pt;mso-wrap-distance-top:0;mso-wrap-distance-right:9pt;mso-wrap-distance-bottom:0;mso-position-horizontal:absolute;mso-position-horizontal-relative:text;mso-position-vertical:absolute;mso-position-vertical-relative:text;mso-width-percent:0;mso-height-percent:0;mso-width-relative:margin;mso-height-relative:margin;v-text-anchor:top" o:gfxdata="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" filled="f" stroked="f">
+              <v:shape w14:anchorId="00C99A3B" id="Text Box 29" o:spid="_x0000_s1033" type="#_x0000_t202" style="position:absolute;margin-left:428.15pt;margin-top:33.95pt;width:93pt;height:47.4pt;z-index:251684864;visibility:visible;mso-wrap-style:square;mso-width-percent:0;mso-height-percent:0;mso-wrap-distance-left:9pt;mso-wrap-distance-top:0;mso-wrap-distance-right:9pt;mso-wrap-distance-bottom:0;mso-position-horizontal:absolute;mso-position-horizontal-relative:text;mso-position-vertical:absolute;mso-position-vertical-relative:text;mso-width-percent:0;mso-height-percent:0;mso-width-relative:margin;mso-height-relative:margin;v-text-anchor:top" o:gfxdata="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" filled="f" stroked="f">
                 <v:textbox>
                   <w:txbxContent>
                     <w:p>
@@ -3005,7 +3001,7 @@
           </mc:Choice>
           <mc:Fallback>
             <w:pict>
-              <v:shape w14:anchorId="526BAAA9" id="Text Box 26" o:spid="_x0000_s1034" type="#_x0000_t202" style="position:absolute;margin-left:363.95pt;margin-top:25.25pt;width:91.2pt;height:24.6pt;z-index:251680768;visibility:visible;mso-wrap-style:square;mso-width-percent:0;mso-height-percent:0;mso-wrap-distance-left:9pt;mso-wrap-distance-top:0;mso-wrap-distance-right:9pt;mso-wrap-distance-bottom:0;mso-position-horizontal:absolute;mso-position-horizontal-relative:text;mso-position-vertical:absolute;mso-position-vertical-relative:text;mso-width-percent:0;mso-height-percent:0;mso-width-relative:margin;mso-height-relative:margin;v-text-anchor:top" o:gfxdata="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" filled="f" stroked="f">
+              <v:shape w14:anchorId="526BAAA9" id="Text Box 26" o:spid="_x0000_s1034" type="#_x0000_t202" style="position:absolute;margin-left:363.95pt;margin-top:25.25pt;width:91.2pt;height:24.6pt;z-index:251680768;visibility:visible;mso-wrap-style:square;mso-width-percent:0;mso-height-percent:0;mso-wrap-distance-left:9pt;mso-wrap-distance-top:0;mso-wrap-distance-right:9pt;mso-wrap-distance-bottom:0;mso-position-horizontal:absolute;mso-position-horizontal-relative:text;mso-position-vertical:absolute;mso-position-vertical-relative:text;mso-width-percent:0;mso-height-percent:0;mso-width-relative:margin;mso-height-relative:margin;v-text-anchor:top" o:gfxdata="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" filled="f" stroked="f">
                 <v:textbox>
                   <w:txbxContent>
                     <w:p>
@@ -3106,7 +3102,7 @@
           </mc:Choice>
           <mc:Fallback>
             <w:pict>
-              <v:shape w14:anchorId="5420120B" id="Text Box 24" o:spid="_x0000_s1035" type="#_x0000_t202" style="position:absolute;margin-left:290.75pt;margin-top:4.25pt;width:82.8pt;height:42.6pt;z-index:251678720;visibility:visible;mso-wrap-style:square;mso-wrap-distance-left:9pt;mso-wrap-distance-top:0;mso-wrap-distance-right:9pt;mso-wrap-distance-bottom:0;mso-position-horizontal:absolute;mso-position-horizontal-relative:text;mso-position-vertical:absolute;mso-position-vertical-relative:text;v-text-anchor:top" o:gfxdata="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" filled="f" stroked="f">
+              <v:shape w14:anchorId="5420120B" id="Text Box 24" o:spid="_x0000_s1035" type="#_x0000_t202" style="position:absolute;margin-left:290.75pt;margin-top:4.25pt;width:82.8pt;height:42.6pt;z-index:251678720;visibility:visible;mso-wrap-style:square;mso-wrap-distance-left:9pt;mso-wrap-distance-top:0;mso-wrap-distance-right:9pt;mso-wrap-distance-bottom:0;mso-position-horizontal:absolute;mso-position-horizontal-relative:text;mso-position-vertical:absolute;mso-position-vertical-relative:text;v-text-anchor:top" o:gfxdata="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" filled="f" stroked="f">
                 <v:textbox>
                   <w:txbxContent>
                     <w:p>
@@ -3370,7 +3366,7 @@
           </mc:Choice>
           <mc:Fallback>
             <w:pict>
-              <v:shape w14:anchorId="6D88166E" id="Text Box 17" o:spid="_x0000_s1036" type="#_x0000_t202" style="position:absolute;margin-left:128.15pt;margin-top:223.25pt;width:70.2pt;height:21.6pt;z-index:251673600;visibility:visible;mso-wrap-style:square;mso-width-percent:0;mso-height-percent:0;mso-wrap-distance-left:9pt;mso-wrap-distance-top:0;mso-wrap-distance-right:9pt;mso-wrap-distance-bottom:0;mso-position-horizontal:absolute;mso-position-horizontal-relative:text;mso-position-vertical:absolute;mso-position-vertical-relative:text;mso-width-percent:0;mso-height-percent:0;mso-width-relative:margin;mso-height-relative:margin;v-text-anchor:top" o:gfxdata="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" filled="f" stroked="f">
+              <v:shape w14:anchorId="6D88166E" id="Text Box 17" o:spid="_x0000_s1036" type="#_x0000_t202" style="position:absolute;margin-left:128.15pt;margin-top:223.25pt;width:70.2pt;height:21.6pt;z-index:251673600;visibility:visible;mso-wrap-style:square;mso-width-percent:0;mso-height-percent:0;mso-wrap-distance-left:9pt;mso-wrap-distance-top:0;mso-wrap-distance-right:9pt;mso-wrap-distance-bottom:0;mso-position-horizontal:absolute;mso-position-horizontal-relative:text;mso-position-vertical:absolute;mso-position-vertical-relative:text;mso-width-percent:0;mso-height-percent:0;mso-width-relative:margin;mso-height-relative:margin;v-text-anchor:top" o:gfxdata="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" filled="f" stroked="f">
                 <v:textbox>
                   <w:txbxContent>
                     <w:p>
@@ -3509,7 +3505,7 @@
           </mc:Choice>
           <mc:Fallback>
             <w:pict>
-              <v:shape w14:anchorId="6A5665A1" id="Text Box 16" o:spid="_x0000_s1037" type="#_x0000_t202" style="position:absolute;margin-left:64.55pt;margin-top:77.45pt;width:55.8pt;height:118.2pt;z-index:251672576;visibility:visible;mso-wrap-style:square;mso-width-percent:0;mso-wrap-distance-left:9pt;mso-wrap-distance-top:0;mso-wrap-distance-right:9pt;mso-wrap-distance-bottom:0;mso-position-horizontal:absolute;mso-position-horizontal-relative:text;mso-position-vertical:absolute;mso-position-vertical-relative:text;mso-width-percent:0;mso-width-relative:margin;v-text-anchor:top" o:gfxdata="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" filled="f" stroked="f">
+              <v:shape w14:anchorId="6A5665A1" id="Text Box 16" o:spid="_x0000_s1037" type="#_x0000_t202" style="position:absolute;margin-left:64.55pt;margin-top:77.45pt;width:55.8pt;height:118.2pt;z-index:251672576;visibility:visible;mso-wrap-style:square;mso-width-percent:0;mso-wrap-distance-left:9pt;mso-wrap-distance-top:0;mso-wrap-distance-right:9pt;mso-wrap-distance-bottom:0;mso-position-horizontal:absolute;mso-position-horizontal-relative:text;mso-position-vertical:absolute;mso-position-vertical-relative:text;mso-width-percent:0;mso-width-relative:margin;v-text-anchor:top" o:gfxdata="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" filled="f" stroked="f">
                 <v:textbox>
                   <w:txbxContent>
                     <w:p>
@@ -3733,7 +3729,7 @@
           </mc:Choice>
           <mc:Fallback>
             <w:pict>
-              <v:shape w14:anchorId="2215FD6C" id="Text Box 13" o:spid="_x0000_s1038" type="#_x0000_t202" style="position:absolute;margin-left:141.35pt;margin-top:39.65pt;width:54pt;height:73.2pt;z-index:251669504;visibility:visible;mso-wrap-style:square;mso-width-percent:0;mso-height-percent:0;mso-wrap-distance-left:9pt;mso-wrap-distance-top:0;mso-wrap-distance-right:9pt;mso-wrap-distance-bottom:0;mso-position-horizontal:absolute;mso-position-horizontal-relative:text;mso-position-vertical:absolute;mso-position-vertical-relative:text;mso-width-percent:0;mso-height-percent:0;mso-width-relative:margin;mso-height-relative:margin;v-text-anchor:top" o:gfxdata="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" filled="f" stroked="f">
+              <v:shape w14:anchorId="2215FD6C" id="Text Box 13" o:spid="_x0000_s1038" type="#_x0000_t202" style="position:absolute;margin-left:141.35pt;margin-top:39.65pt;width:54pt;height:73.2pt;z-index:251669504;visibility:visible;mso-wrap-style:square;mso-width-percent:0;mso-height-percent:0;mso-wrap-distance-left:9pt;mso-wrap-distance-top:0;mso-wrap-distance-right:9pt;mso-wrap-distance-bottom:0;mso-position-horizontal:absolute;mso-position-horizontal-relative:text;mso-position-vertical:absolute;mso-position-vertical-relative:text;mso-width-percent:0;mso-height-percent:0;mso-width-relative:margin;mso-height-relative:margin;v-text-anchor:top" o:gfxdata="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" filled="f" stroked="f">
                 <v:textbox>
                   <w:txbxContent>
                     <w:p>
@@ -3828,7 +3824,7 @@
           </mc:Choice>
           <mc:Fallback>
             <w:pict>
-              <v:shape w14:anchorId="7A04477D" id="Text Box 12" o:spid="_x0000_s1039" type="#_x0000_t202" style="position:absolute;margin-left:66.35pt;margin-top:40.25pt;width:54.6pt;height:20.4pt;z-index:251668480;visibility:visible;mso-wrap-style:square;mso-width-percent:0;mso-height-percent:0;mso-wrap-distance-left:9pt;mso-wrap-distance-top:0;mso-wrap-distance-right:9pt;mso-wrap-distance-bottom:0;mso-position-horizontal:absolute;mso-position-horizontal-relative:text;mso-position-vertical:absolute;mso-position-vertical-relative:text;mso-width-percent:0;mso-height-percent:0;mso-width-relative:margin;mso-height-relative:margin;v-text-anchor:top" o:gfxdata="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" filled="f" stroked="f">
+              <v:shape w14:anchorId="7A04477D" id="Text Box 12" o:spid="_x0000_s1039" type="#_x0000_t202" style="position:absolute;margin-left:66.35pt;margin-top:40.25pt;width:54.6pt;height:20.4pt;z-index:251668480;visibility:visible;mso-wrap-style:square;mso-width-percent:0;mso-height-percent:0;mso-wrap-distance-left:9pt;mso-wrap-distance-top:0;mso-wrap-distance-right:9pt;mso-wrap-distance-bottom:0;mso-position-horizontal:absolute;mso-position-horizontal-relative:text;mso-position-vertical:absolute;mso-position-vertical-relative:text;mso-width-percent:0;mso-height-percent:0;mso-width-relative:margin;mso-height-relative:margin;v-text-anchor:top" o:gfxdata="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" filled="f" stroked="f">
                 <v:textbox>
                   <w:txbxContent>
                     <w:p>
@@ -4098,8 +4094,6 @@
       <w:pPr>
         <w:spacing w:after="0"/>
       </w:pPr>
-      <w:bookmarkStart w:id="0" w:name="_GoBack"/>
-      <w:bookmarkEnd w:id="0"/>
     </w:p>
     <w:sectPr>
       <w:pgSz w:w="16838" w:h="11906" w:orient="landscape"/>
@@ -4234,6 +4228,7 @@
     <w:lsdException w:name="HTML Sample" w:semiHidden="1" w:unhideWhenUsed="1"/>
     <w:lsdException w:name="HTML Typewriter" w:semiHidden="1" w:unhideWhenUsed="1"/>
     <w:lsdException w:name="HTML Variable" w:semiHidden="1" w:unhideWhenUsed="1"/>
+    <w:lsdException w:name="Normal Table" w:semiHidden="1" w:unhideWhenUsed="1"/>
     <w:lsdException w:name="annotation subject" w:semiHidden="1" w:unhideWhenUsed="1"/>
     <w:lsdException w:name="No List" w:semiHidden="1" w:unhideWhenUsed="1"/>
     <w:lsdException w:name="Outline List 1" w:semiHidden="1" w:unhideWhenUsed="1"/>
@@ -4280,8 +4275,10 @@
     <w:lsdException w:name="Table Subtle 2" w:semiHidden="1" w:unhideWhenUsed="1"/>
     <w:lsdException w:name="Table Web 1" w:semiHidden="1" w:unhideWhenUsed="1"/>
     <w:lsdException w:name="Table Web 2" w:semiHidden="1" w:unhideWhenUsed="1"/>
+    <w:lsdException w:name="Table Web 3" w:semiHidden="1" w:unhideWhenUsed="1"/>
     <w:lsdException w:name="Balloon Text" w:semiHidden="1" w:unhideWhenUsed="1"/>
     <w:lsdException w:name="Table Grid" w:uiPriority="39"/>
+    <w:lsdException w:name="Table Theme" w:semiHidden="1" w:unhideWhenUsed="1"/>
     <w:lsdException w:name="Placeholder Text" w:semiHidden="1"/>
     <w:lsdException w:name="No Spacing" w:uiPriority="1" w:qFormat="1"/>
     <w:lsdException w:name="Light Shading" w:uiPriority="60"/>

</xml_diff>